<commit_message>
Shelved prior to TypeParameter fix to RefernecedType
</commit_message>
<xml_diff>
--- a/Documentation/Updates Current .docx
+++ b/Documentation/Updates Current .docx
@@ -72,97 +72,175 @@
       <w:pPr>
         <w:pStyle w:val="Heading1"/>
       </w:pPr>
-      <w:proofErr w:type="spellStart"/>
-      <w:r>
-        <w:t>Reference</w:t>
-      </w:r>
-      <w:r>
-        <w:t>d</w:t>
-      </w:r>
-      <w:r>
-        <w:t>Type</w:t>
-      </w:r>
-      <w:proofErr w:type="spellEnd"/>
-      <w:r>
-        <w:t xml:space="preserve"> resolves with Using Directives on output</w:t>
-      </w:r>
-    </w:p>
-    <w:p>
-      <w:r>
-        <w:t xml:space="preserve">A referenced type (like </w:t>
-      </w:r>
-      <w:proofErr w:type="spellStart"/>
-      <w:r>
-        <w:t>System.String</w:t>
-      </w:r>
-      <w:proofErr w:type="spellEnd"/>
-      <w:r>
-        <w:t xml:space="preserve">) is now be shortened using the current Using Directives (String if System is in a using directive).  </w:t>
-      </w:r>
-    </w:p>
-    <w:p>
-      <w:pPr>
-        <w:pStyle w:val="Heading1"/>
-      </w:pPr>
-      <w:r>
-        <w:t>Aliasing is preserved</w:t>
-      </w:r>
-    </w:p>
-    <w:p>
-      <w:r>
-        <w:t xml:space="preserve">If a type uses an alias (string vs String), then an alias is used when the syntax tree is rebuilt. </w:t>
-      </w:r>
-    </w:p>
-    <w:p>
-      <w:pPr>
-        <w:pStyle w:val="Heading1"/>
-      </w:pPr>
-      <w:r>
-        <w:t>Default parameter values lost on output</w:t>
-      </w:r>
-    </w:p>
-    <w:p>
-      <w:r>
-        <w:t xml:space="preserve">While the flag stating that optional parameters were optional was set correctly, the </w:t>
-      </w:r>
-      <w:r>
-        <w:t>default values were not output – fixed.</w:t>
-      </w:r>
-    </w:p>
-    <w:p>
-      <w:pPr>
-        <w:pStyle w:val="Heading1"/>
-      </w:pPr>
-      <w:r>
-        <w:t xml:space="preserve">Declarations with no initializer produce empty </w:t>
-      </w:r>
-      <w:r>
-        <w:t>entry in descendants</w:t>
-      </w:r>
-    </w:p>
-    <w:p>
-      <w:r>
-        <w:t xml:space="preserve">The </w:t>
-      </w:r>
-      <w:r>
-        <w:t>descendant</w:t>
-      </w:r>
-      <w:r>
-        <w:t xml:space="preserve"> list of a method includes a null after any declaration that does not include an initializer. </w:t>
-      </w:r>
-      <w:r>
-        <w:t>–</w:t>
-      </w:r>
-      <w:r>
-        <w:t xml:space="preserve"> Fixed</w:t>
-      </w:r>
-    </w:p>
-    <w:p>
-      <w:pPr>
-        <w:pStyle w:val="Heading1"/>
-      </w:pPr>
+      <w:r>
+        <w:t>Whitespace</w:t>
+      </w:r>
+    </w:p>
+    <w:p/>
+    <w:p>
+      <w:pPr>
+        <w:pStyle w:val="Heading1"/>
+      </w:pPr>
+      <w:r>
+        <w:t xml:space="preserve">Generics on </w:t>
+      </w:r>
+      <w:proofErr w:type="spellStart"/>
+      <w:r>
+        <w:t>structs</w:t>
+      </w:r>
+      <w:proofErr w:type="spellEnd"/>
+    </w:p>
+    <w:p>
+      <w:r>
+        <w:t xml:space="preserve">Fixing this also led to better code reuse across methods, interfaces, classes and </w:t>
+      </w:r>
+      <w:proofErr w:type="spellStart"/>
+      <w:r>
+        <w:t>structs</w:t>
+      </w:r>
+      <w:proofErr w:type="spellEnd"/>
+      <w:r>
+        <w:t xml:space="preserve">. </w:t>
+      </w:r>
+    </w:p>
+    <w:p>
+      <w:pPr>
+        <w:pStyle w:val="Heading1"/>
+      </w:pPr>
+      <w:r>
+        <w:t xml:space="preserve">Zero </w:t>
+      </w:r>
+      <w:proofErr w:type="spellStart"/>
+      <w:r>
+        <w:t>LanguageElement</w:t>
+      </w:r>
+      <w:proofErr w:type="spellEnd"/>
+      <w:r>
+        <w:t xml:space="preserve"> no longer Comment</w:t>
+      </w:r>
+    </w:p>
+    <w:p>
+      <w:proofErr w:type="spellStart"/>
+      <w:r>
+        <w:t>Ooops</w:t>
+      </w:r>
+      <w:proofErr w:type="spellEnd"/>
+      <w:r>
+        <w:t xml:space="preserve">. The language element zero was Comment, and </w:t>
+      </w:r>
+      <w:proofErr w:type="spellStart"/>
+      <w:r>
+        <w:t>NotApplicable</w:t>
+      </w:r>
+      <w:proofErr w:type="spellEnd"/>
+      <w:r>
+        <w:t xml:space="preserve"> had a number. This has been fixed. Normally I wouldn’t bother to report a change in an </w:t>
+      </w:r>
+      <w:proofErr w:type="spellStart"/>
+      <w:r>
+        <w:t>enum</w:t>
+      </w:r>
+      <w:proofErr w:type="spellEnd"/>
+      <w:r>
+        <w:t xml:space="preserve"> value, but if you were comparing with comment to indicate an unused item, please alter your code. </w:t>
+      </w:r>
       <w:bookmarkStart w:id="0" w:name="_GoBack"/>
       <w:bookmarkEnd w:id="0"/>
+    </w:p>
+    <w:p>
+      <w:pPr>
+        <w:pStyle w:val="Heading1"/>
+      </w:pPr>
+      <w:proofErr w:type="spellStart"/>
+      <w:r>
+        <w:t>Reference</w:t>
+      </w:r>
+      <w:r>
+        <w:t>d</w:t>
+      </w:r>
+      <w:r>
+        <w:t>Type</w:t>
+      </w:r>
+      <w:proofErr w:type="spellEnd"/>
+      <w:r>
+        <w:t xml:space="preserve"> resolves with Using Directives on output</w:t>
+      </w:r>
+    </w:p>
+    <w:p>
+      <w:r>
+        <w:t xml:space="preserve">A referenced type (like </w:t>
+      </w:r>
+      <w:proofErr w:type="spellStart"/>
+      <w:r>
+        <w:t>System.String</w:t>
+      </w:r>
+      <w:proofErr w:type="spellEnd"/>
+      <w:r>
+        <w:t xml:space="preserve">) is now be shortened using the current Using Directives (String if System is in a using directive).  </w:t>
+      </w:r>
+    </w:p>
+    <w:p>
+      <w:pPr>
+        <w:pStyle w:val="Heading1"/>
+      </w:pPr>
+      <w:r>
+        <w:t>Aliasing is preserved</w:t>
+      </w:r>
+    </w:p>
+    <w:p>
+      <w:r>
+        <w:t xml:space="preserve">If a type uses an alias (string vs String), then an alias is used when the syntax tree is rebuilt. </w:t>
+      </w:r>
+    </w:p>
+    <w:p>
+      <w:pPr>
+        <w:pStyle w:val="Heading1"/>
+      </w:pPr>
+      <w:r>
+        <w:t>Default parameter values lost on output</w:t>
+      </w:r>
+    </w:p>
+    <w:p>
+      <w:r>
+        <w:t xml:space="preserve">While the flag stating that optional parameters were optional was set correctly, the </w:t>
+      </w:r>
+      <w:r>
+        <w:t>default values were not output – fixed.</w:t>
+      </w:r>
+    </w:p>
+    <w:p>
+      <w:pPr>
+        <w:pStyle w:val="Heading1"/>
+      </w:pPr>
+      <w:r>
+        <w:lastRenderedPageBreak/>
+        <w:t xml:space="preserve">Declarations with no initializer produce empty </w:t>
+      </w:r>
+      <w:r>
+        <w:t>entry in descendants</w:t>
+      </w:r>
+    </w:p>
+    <w:p>
+      <w:r>
+        <w:t xml:space="preserve">The </w:t>
+      </w:r>
+      <w:r>
+        <w:t>descendant</w:t>
+      </w:r>
+      <w:r>
+        <w:t xml:space="preserve"> list of a method includes a null after any declaration that does not include an initializer. </w:t>
+      </w:r>
+      <w:r>
+        <w:t>–</w:t>
+      </w:r>
+      <w:r>
+        <w:t xml:space="preserve"> Fixed</w:t>
+      </w:r>
+    </w:p>
+    <w:p>
+      <w:pPr>
+        <w:pStyle w:val="Heading1"/>
+      </w:pPr>
       <w:r>
         <w:t>Return void produces empty entry in descendants</w:t>
       </w:r>
@@ -203,179 +281,179 @@
         <w:pStyle w:val="Heading1"/>
       </w:pPr>
       <w:r>
+        <w:t>Checked returns statements before resource declaration in children and descendants</w:t>
+      </w:r>
+    </w:p>
+    <w:p>
+      <w:proofErr w:type="spellStart"/>
+      <w:r>
+        <w:t>FIxed</w:t>
+      </w:r>
+      <w:proofErr w:type="spellEnd"/>
+    </w:p>
+    <w:p>
+      <w:pPr>
+        <w:pStyle w:val="Heading1"/>
+      </w:pPr>
+      <w:r>
+        <w:t xml:space="preserve">Copying types with constructors failed on </w:t>
+      </w:r>
+      <w:proofErr w:type="spellStart"/>
+      <w:r>
+        <w:t>BuildSyntax</w:t>
+      </w:r>
+      <w:proofErr w:type="spellEnd"/>
+    </w:p>
+    <w:p>
+      <w:r>
+        <w:t xml:space="preserve">The constructor used the parent to determine its name and the parent wasn’t reestablished on copy. </w:t>
+      </w:r>
+      <w:r>
+        <w:t>If the constructor is orphaned, the name “</w:t>
+      </w:r>
+      <w:proofErr w:type="spellStart"/>
+      <w:r>
+        <w:t>unknown_name</w:t>
+      </w:r>
+      <w:proofErr w:type="spellEnd"/>
+      <w:r>
+        <w:t>”</w:t>
+      </w:r>
+      <w:r>
+        <w:t xml:space="preserve"> will be used to avoid an error: fixed</w:t>
+      </w:r>
+    </w:p>
+    <w:p/>
+    <w:p>
+      <w:pPr>
+        <w:pStyle w:val="Title"/>
+      </w:pPr>
+      <w:r>
+        <w:t xml:space="preserve">Updates to </w:t>
+      </w:r>
+      <w:proofErr w:type="spellStart"/>
+      <w:r>
+        <w:t>RoslynDom</w:t>
+      </w:r>
+      <w:proofErr w:type="spellEnd"/>
+      <w:r>
+        <w:t xml:space="preserve"> 1.0.11 Alpha</w:t>
+      </w:r>
+    </w:p>
+    <w:p>
+      <w:pPr>
+        <w:pStyle w:val="Heading1"/>
+      </w:pPr>
+      <w:r>
+        <w:t xml:space="preserve">Fixes to solve </w:t>
+      </w:r>
+      <w:proofErr w:type="spellStart"/>
+      <w:r>
+        <w:t>FxCop</w:t>
+      </w:r>
+      <w:proofErr w:type="spellEnd"/>
+      <w:r>
+        <w:t xml:space="preserve"> issues</w:t>
+      </w:r>
+    </w:p>
+    <w:p>
+      <w:r>
+        <w:t xml:space="preserve">Dropped </w:t>
+      </w:r>
+      <w:proofErr w:type="spellStart"/>
+      <w:r>
+        <w:t>fro</w:t>
+      </w:r>
+      <w:proofErr w:type="spellEnd"/>
+      <w:r>
+        <w:t xml:space="preserve"> 160 to 11 that I will continue to sort through </w:t>
+      </w:r>
+    </w:p>
+    <w:p>
+      <w:pPr>
+        <w:pStyle w:val="Heading1"/>
+      </w:pPr>
+      <w:r>
+        <w:t>Bug Fixes</w:t>
+      </w:r>
+    </w:p>
+    <w:p>
+      <w:r>
+        <w:t xml:space="preserve">This release contained a huge number of bugs. I’ll document how this happened in a blog post, but for now I want to get this better version up as quickly as possible. </w:t>
+      </w:r>
+    </w:p>
+    <w:p>
+      <w:pPr>
+        <w:pStyle w:val="Heading2"/>
+      </w:pPr>
+      <w:r>
+        <w:t>Modifiers on fields and methods</w:t>
+      </w:r>
+    </w:p>
+    <w:p>
+      <w:r>
+        <w:t xml:space="preserve">A bunch of </w:t>
+      </w:r>
+      <w:proofErr w:type="spellStart"/>
+      <w:r>
+        <w:t>mofiers</w:t>
+      </w:r>
+      <w:proofErr w:type="spellEnd"/>
+      <w:r>
+        <w:t xml:space="preserve"> were not being output correctly.</w:t>
+      </w:r>
+      <w:r>
+        <w:t xml:space="preserve"> </w:t>
+      </w:r>
+      <w:r>
+        <w:t>The ones I know about: Fixed</w:t>
+      </w:r>
+    </w:p>
+    <w:p>
+      <w:pPr>
+        <w:pStyle w:val="Heading2"/>
+      </w:pPr>
+      <w:r>
+        <w:t>Type parameters on methods, classes and interfaces</w:t>
+      </w:r>
+    </w:p>
+    <w:p>
+      <w:r>
+        <w:t>In many scenarios, these were not output correctly. The ones I know about: Fixed</w:t>
+      </w:r>
+    </w:p>
+    <w:p>
+      <w:pPr>
+        <w:pStyle w:val="Heading2"/>
+      </w:pPr>
+      <w:r>
+        <w:t>Base classes and interfaces</w:t>
+      </w:r>
+    </w:p>
+    <w:p>
+      <w:r>
+        <w:t>In many scenarios, these were not output correctly. The ones I know about: Fixed</w:t>
+      </w:r>
+    </w:p>
+    <w:p>
+      <w:pPr>
+        <w:pStyle w:val="Heading2"/>
+      </w:pPr>
+      <w:r>
+        <w:t>Check, Using, Lock statements</w:t>
+      </w:r>
+    </w:p>
+    <w:p>
+      <w:r>
+        <w:t>In many scenarios, these were not output correctly. The ones I know about: Fixed</w:t>
+      </w:r>
+    </w:p>
+    <w:p>
+      <w:pPr>
+        <w:pStyle w:val="Heading2"/>
+      </w:pPr>
+      <w:r>
         <w:lastRenderedPageBreak/>
-        <w:t>Checked returns statements before resource declaration in children and descendants</w:t>
-      </w:r>
-    </w:p>
-    <w:p>
-      <w:proofErr w:type="spellStart"/>
-      <w:r>
-        <w:t>FIxed</w:t>
-      </w:r>
-      <w:proofErr w:type="spellEnd"/>
-    </w:p>
-    <w:p>
-      <w:pPr>
-        <w:pStyle w:val="Heading1"/>
-      </w:pPr>
-      <w:r>
-        <w:t xml:space="preserve">Copying types with constructors failed on </w:t>
-      </w:r>
-      <w:proofErr w:type="spellStart"/>
-      <w:r>
-        <w:t>BuildSyntax</w:t>
-      </w:r>
-      <w:proofErr w:type="spellEnd"/>
-    </w:p>
-    <w:p>
-      <w:r>
-        <w:t xml:space="preserve">The constructor used the parent to determine its name and the parent wasn’t reestablished on copy. </w:t>
-      </w:r>
-      <w:r>
-        <w:t>If the constructor is orphaned, the name “</w:t>
-      </w:r>
-      <w:proofErr w:type="spellStart"/>
-      <w:r>
-        <w:t>unknown_name</w:t>
-      </w:r>
-      <w:proofErr w:type="spellEnd"/>
-      <w:r>
-        <w:t>”</w:t>
-      </w:r>
-      <w:r>
-        <w:t xml:space="preserve"> will be used to avoid an error: fixed</w:t>
-      </w:r>
-    </w:p>
-    <w:p/>
-    <w:p>
-      <w:pPr>
-        <w:pStyle w:val="Title"/>
-      </w:pPr>
-      <w:r>
-        <w:t xml:space="preserve">Updates to </w:t>
-      </w:r>
-      <w:proofErr w:type="spellStart"/>
-      <w:r>
-        <w:t>RoslynDom</w:t>
-      </w:r>
-      <w:proofErr w:type="spellEnd"/>
-      <w:r>
-        <w:t xml:space="preserve"> 1.0.11 Alpha</w:t>
-      </w:r>
-    </w:p>
-    <w:p>
-      <w:pPr>
-        <w:pStyle w:val="Heading1"/>
-      </w:pPr>
-      <w:r>
-        <w:t xml:space="preserve">Fixes to solve </w:t>
-      </w:r>
-      <w:proofErr w:type="spellStart"/>
-      <w:r>
-        <w:t>FxCop</w:t>
-      </w:r>
-      <w:proofErr w:type="spellEnd"/>
-      <w:r>
-        <w:t xml:space="preserve"> issues</w:t>
-      </w:r>
-    </w:p>
-    <w:p>
-      <w:r>
-        <w:t xml:space="preserve">Dropped </w:t>
-      </w:r>
-      <w:proofErr w:type="spellStart"/>
-      <w:r>
-        <w:t>fro</w:t>
-      </w:r>
-      <w:proofErr w:type="spellEnd"/>
-      <w:r>
-        <w:t xml:space="preserve"> 160 to 11 that I will continue to sort through </w:t>
-      </w:r>
-    </w:p>
-    <w:p>
-      <w:pPr>
-        <w:pStyle w:val="Heading1"/>
-      </w:pPr>
-      <w:r>
-        <w:t>Bug Fixes</w:t>
-      </w:r>
-    </w:p>
-    <w:p>
-      <w:r>
-        <w:t xml:space="preserve">This release contained a huge number of bugs. I’ll document how this happened in a blog post, but for now I want to get this better version up as quickly as possible. </w:t>
-      </w:r>
-    </w:p>
-    <w:p>
-      <w:pPr>
-        <w:pStyle w:val="Heading2"/>
-      </w:pPr>
-      <w:r>
-        <w:t>Modifiers on fields and methods</w:t>
-      </w:r>
-    </w:p>
-    <w:p>
-      <w:r>
-        <w:t xml:space="preserve">A bunch of </w:t>
-      </w:r>
-      <w:proofErr w:type="spellStart"/>
-      <w:r>
-        <w:t>mofiers</w:t>
-      </w:r>
-      <w:proofErr w:type="spellEnd"/>
-      <w:r>
-        <w:t xml:space="preserve"> were not being output correctly.</w:t>
-      </w:r>
-      <w:r>
-        <w:t xml:space="preserve"> </w:t>
-      </w:r>
-      <w:r>
-        <w:t>The ones I know about: Fixed</w:t>
-      </w:r>
-    </w:p>
-    <w:p>
-      <w:pPr>
-        <w:pStyle w:val="Heading2"/>
-      </w:pPr>
-      <w:r>
-        <w:t>Type parameters on methods, classes and interfaces</w:t>
-      </w:r>
-    </w:p>
-    <w:p>
-      <w:r>
-        <w:t>In many scenarios, these were not output correctly. The ones I know about: Fixed</w:t>
-      </w:r>
-    </w:p>
-    <w:p>
-      <w:pPr>
-        <w:pStyle w:val="Heading2"/>
-      </w:pPr>
-      <w:r>
-        <w:t>Base classes and interfaces</w:t>
-      </w:r>
-    </w:p>
-    <w:p>
-      <w:r>
-        <w:t>In many scenarios, these were not output correctly. The ones I know about: Fixed</w:t>
-      </w:r>
-    </w:p>
-    <w:p>
-      <w:pPr>
-        <w:pStyle w:val="Heading2"/>
-      </w:pPr>
-      <w:r>
-        <w:t>Check, Using, Lock statements</w:t>
-      </w:r>
-    </w:p>
-    <w:p>
-      <w:r>
-        <w:t>In many scenarios, these were not output correctly. The ones I know about: Fixed</w:t>
-      </w:r>
-    </w:p>
-    <w:p>
-      <w:pPr>
-        <w:pStyle w:val="Heading2"/>
-      </w:pPr>
-      <w:r>
         <w:t>Constructors</w:t>
       </w:r>
     </w:p>

</xml_diff>

<commit_message>
Completed fixes of RoslynDom load issues
</commit_message>
<xml_diff>
--- a/Documentation/Updates Current .docx
+++ b/Documentation/Updates Current .docx
@@ -15,7 +15,7 @@
       </w:r>
       <w:proofErr w:type="spellEnd"/>
       <w:r>
-        <w:t xml:space="preserve"> 1.0.12</w:t>
+        <w:t xml:space="preserve"> 1.0.13</w:t>
       </w:r>
       <w:r>
         <w:t xml:space="preserve"> Alpha</w:t>
@@ -25,124 +25,74 @@
       <w:pPr>
         <w:pStyle w:val="Heading1"/>
       </w:pPr>
-      <w:r>
-        <w:t>Improved Code Coverage</w:t>
-      </w:r>
-    </w:p>
-    <w:p>
-      <w:r>
-        <w:t>Many small fixes found during testing.</w:t>
+      <w:proofErr w:type="spellStart"/>
+      <w:r>
+        <w:t>RoslynDom</w:t>
+      </w:r>
+      <w:proofErr w:type="spellEnd"/>
+      <w:r>
+        <w:t xml:space="preserve"> files roundtrip</w:t>
+      </w:r>
+    </w:p>
+    <w:p>
+      <w:r>
+        <w:t xml:space="preserve">Files in the </w:t>
+      </w:r>
+      <w:proofErr w:type="spellStart"/>
+      <w:r>
+        <w:t>RoslynDom</w:t>
+      </w:r>
+      <w:proofErr w:type="spellEnd"/>
+      <w:r>
+        <w:t xml:space="preserve"> assembly can be </w:t>
+      </w:r>
+      <w:proofErr w:type="spellStart"/>
+      <w:r>
+        <w:t>roundtripped</w:t>
+      </w:r>
+      <w:proofErr w:type="spellEnd"/>
+      <w:r>
+        <w:t xml:space="preserve">. Additional testing and fixes were in support of this. </w:t>
+      </w:r>
+    </w:p>
+    <w:p>
+      <w:pPr>
+        <w:pStyle w:val="Heading1"/>
+      </w:pPr>
+      <w:r>
+        <w:t xml:space="preserve">Separate scope on Get/Set </w:t>
+      </w:r>
+      <w:proofErr w:type="spellStart"/>
+      <w:r>
+        <w:t>accessors</w:t>
+      </w:r>
+      <w:proofErr w:type="spellEnd"/>
+    </w:p>
+    <w:p>
+      <w:r>
+        <w:t>Different scopes are now output correctly</w:t>
+      </w:r>
+    </w:p>
+    <w:p>
+      <w:pPr>
+        <w:pStyle w:val="Heading1"/>
+      </w:pPr>
+      <w:r>
+        <w:t>Whitespace</w:t>
+      </w:r>
+    </w:p>
+    <w:p>
+      <w:r>
+        <w:t>Continuing work on whitespace</w:t>
+      </w:r>
+      <w:r>
+        <w:t>.</w:t>
       </w:r>
     </w:p>
     <w:p/>
     <w:p>
       <w:r>
-        <w:t xml:space="preserve">I realize that code coverage means very little if you encounter a bug, please send me the code that did not roundtrip correctly. That’s my current push: lambdas, delegates, events, destructors and </w:t>
-      </w:r>
-      <w:proofErr w:type="spellStart"/>
-      <w:r>
-        <w:t>async</w:t>
-      </w:r>
-      <w:proofErr w:type="spellEnd"/>
-      <w:r>
-        <w:t xml:space="preserve"> are all known not to be working yet. </w:t>
-      </w:r>
-    </w:p>
-    <w:p/>
-    <w:p>
-      <w:r>
-        <w:t xml:space="preserve">Current stats are 609 unit passing unit tests, 18 inconclusive tests marking work that’s understood and not done. There are </w:t>
-      </w:r>
-      <w:r>
-        <w:t xml:space="preserve">10,158 covered blocks, 752 uncovered blocks (93.11%). Part of the remaining is things known to be in place and incomplete (destructors). 3,641 lines of test code/4959 lib LOC. Not that I think any of that matters, except to show that the intent is solid and complete testing – just not there yet. </w:t>
-      </w:r>
-    </w:p>
-    <w:p/>
-    <w:p>
-      <w:proofErr w:type="spellStart"/>
-      <w:r>
-        <w:t>FxCop</w:t>
-      </w:r>
-      <w:proofErr w:type="spellEnd"/>
-      <w:r>
-        <w:t xml:space="preserve"> has slipped with currently 25 issues. </w:t>
-      </w:r>
-    </w:p>
-    <w:p>
-      <w:pPr>
-        <w:pStyle w:val="Heading1"/>
-      </w:pPr>
-      <w:r>
-        <w:t>Whitespace</w:t>
-      </w:r>
-    </w:p>
-    <w:p/>
-    <w:p>
-      <w:pPr>
-        <w:pStyle w:val="Heading1"/>
-      </w:pPr>
-      <w:r>
-        <w:t xml:space="preserve">Generics on </w:t>
-      </w:r>
-      <w:proofErr w:type="spellStart"/>
-      <w:r>
-        <w:t>structs</w:t>
-      </w:r>
-      <w:proofErr w:type="spellEnd"/>
-    </w:p>
-    <w:p>
-      <w:r>
-        <w:t xml:space="preserve">Fixing this also led to better code reuse across methods, interfaces, classes and </w:t>
-      </w:r>
-      <w:proofErr w:type="spellStart"/>
-      <w:r>
-        <w:t>structs</w:t>
-      </w:r>
-      <w:proofErr w:type="spellEnd"/>
-      <w:r>
-        <w:t xml:space="preserve">. </w:t>
-      </w:r>
-    </w:p>
-    <w:p>
-      <w:pPr>
-        <w:pStyle w:val="Heading1"/>
-      </w:pPr>
-      <w:r>
-        <w:t xml:space="preserve">Zero </w:t>
-      </w:r>
-      <w:proofErr w:type="spellStart"/>
-      <w:r>
-        <w:t>LanguageElement</w:t>
-      </w:r>
-      <w:proofErr w:type="spellEnd"/>
-      <w:r>
-        <w:t xml:space="preserve"> no longer Comment</w:t>
-      </w:r>
-    </w:p>
-    <w:p>
-      <w:proofErr w:type="spellStart"/>
-      <w:r>
-        <w:t>Ooops</w:t>
-      </w:r>
-      <w:proofErr w:type="spellEnd"/>
-      <w:r>
-        <w:t xml:space="preserve">. The language element zero was Comment, and </w:t>
-      </w:r>
-      <w:proofErr w:type="spellStart"/>
-      <w:r>
-        <w:t>NotApplicable</w:t>
-      </w:r>
-      <w:proofErr w:type="spellEnd"/>
-      <w:r>
-        <w:t xml:space="preserve"> had a number. This has been fixed. Normally I wouldn’t bother to report a change in an </w:t>
-      </w:r>
-      <w:proofErr w:type="spellStart"/>
-      <w:r>
-        <w:t>enum</w:t>
-      </w:r>
-      <w:proofErr w:type="spellEnd"/>
-      <w:r>
-        <w:t xml:space="preserve"> value, but if you were comparing with comment to indicate an unused item, please alter your code. </w:t>
+        <w:t xml:space="preserve">Among other things, break is no longer left aligned. </w:t>
       </w:r>
       <w:bookmarkStart w:id="0" w:name="_GoBack"/>
       <w:bookmarkEnd w:id="0"/>
@@ -151,15 +101,170 @@
       <w:pPr>
         <w:pStyle w:val="Heading1"/>
       </w:pPr>
-      <w:proofErr w:type="spellStart"/>
-      <w:r>
-        <w:t>Reference</w:t>
-      </w:r>
-      <w:r>
-        <w:t>d</w:t>
-      </w:r>
-      <w:r>
-        <w:t>Type</w:t>
+      <w:r>
+        <w:t xml:space="preserve">Generics on </w:t>
+      </w:r>
+      <w:proofErr w:type="spellStart"/>
+      <w:r>
+        <w:t>structs</w:t>
+      </w:r>
+      <w:proofErr w:type="spellEnd"/>
+    </w:p>
+    <w:p>
+      <w:r>
+        <w:t xml:space="preserve">Fixing this also led to better code reuse across methods, interfaces, classes and </w:t>
+      </w:r>
+      <w:proofErr w:type="spellStart"/>
+      <w:r>
+        <w:t>structs</w:t>
+      </w:r>
+      <w:proofErr w:type="spellEnd"/>
+      <w:r>
+        <w:t xml:space="preserve">. </w:t>
+      </w:r>
+    </w:p>
+    <w:p>
+      <w:pPr>
+        <w:pStyle w:val="Heading1"/>
+      </w:pPr>
+      <w:r>
+        <w:t xml:space="preserve">Zero </w:t>
+      </w:r>
+      <w:proofErr w:type="spellStart"/>
+      <w:r>
+        <w:t>LanguageElement</w:t>
+      </w:r>
+      <w:proofErr w:type="spellEnd"/>
+      <w:r>
+        <w:t xml:space="preserve"> no longer Comment</w:t>
+      </w:r>
+    </w:p>
+    <w:p>
+      <w:proofErr w:type="spellStart"/>
+      <w:r>
+        <w:t>Ooops</w:t>
+      </w:r>
+      <w:proofErr w:type="spellEnd"/>
+      <w:r>
+        <w:t xml:space="preserve">. The </w:t>
+      </w:r>
+      <w:proofErr w:type="spellStart"/>
+      <w:r>
+        <w:t>LanguageElement</w:t>
+      </w:r>
+      <w:proofErr w:type="spellEnd"/>
+      <w:r>
+        <w:t xml:space="preserve"> with the value zero was Comment, and </w:t>
+      </w:r>
+      <w:proofErr w:type="spellStart"/>
+      <w:r>
+        <w:t>NotApplicable</w:t>
+      </w:r>
+      <w:proofErr w:type="spellEnd"/>
+      <w:r>
+        <w:t xml:space="preserve"> had a number. This has been fixed. Normally I wouldn’t bother to report a change in an </w:t>
+      </w:r>
+      <w:proofErr w:type="spellStart"/>
+      <w:r>
+        <w:t>enum</w:t>
+      </w:r>
+      <w:proofErr w:type="spellEnd"/>
+      <w:r>
+        <w:t xml:space="preserve"> value, but if you were comparing with comment to indicate an unused item, please alter your code. </w:t>
+      </w:r>
+    </w:p>
+    <w:p>
+      <w:pPr>
+        <w:pStyle w:val="Title"/>
+      </w:pPr>
+    </w:p>
+    <w:p>
+      <w:pPr>
+        <w:pStyle w:val="Title"/>
+      </w:pPr>
+      <w:r>
+        <w:t xml:space="preserve">Updates to </w:t>
+      </w:r>
+      <w:proofErr w:type="spellStart"/>
+      <w:r>
+        <w:t>RoslynDom</w:t>
+      </w:r>
+      <w:proofErr w:type="spellEnd"/>
+      <w:r>
+        <w:t xml:space="preserve"> 1.0.12</w:t>
+      </w:r>
+      <w:r>
+        <w:t xml:space="preserve"> Alpha</w:t>
+      </w:r>
+    </w:p>
+    <w:p>
+      <w:pPr>
+        <w:pStyle w:val="Heading1"/>
+      </w:pPr>
+      <w:r>
+        <w:t>Improved Code Coverage</w:t>
+      </w:r>
+    </w:p>
+    <w:p>
+      <w:r>
+        <w:t>Many small fixes found during testing.</w:t>
+      </w:r>
+    </w:p>
+    <w:p/>
+    <w:p>
+      <w:r>
+        <w:t xml:space="preserve">I realize that code coverage means very little if you encounter a bug, please send me the code that did not roundtrip correctly. That’s my current push: lambdas, delegates, events, destructors and </w:t>
+      </w:r>
+      <w:proofErr w:type="spellStart"/>
+      <w:r>
+        <w:t>async</w:t>
+      </w:r>
+      <w:proofErr w:type="spellEnd"/>
+      <w:r>
+        <w:t xml:space="preserve"> are all known not to be working yet. </w:t>
+      </w:r>
+    </w:p>
+    <w:p/>
+    <w:p>
+      <w:r>
+        <w:t xml:space="preserve">Current stats are 609 unit passing unit tests, 18 inconclusive tests marking work that’s understood and not done. There are </w:t>
+      </w:r>
+      <w:r>
+        <w:t xml:space="preserve">10,158 covered blocks, 752 uncovered blocks (93.11%). Part of the remaining is things known to be in place and incomplete (destructors). 3,641 lines of test code/4959 lib LOC. Not that I think any of that matters, except to show that the intent is solid and complete testing – just not there yet. </w:t>
+      </w:r>
+    </w:p>
+    <w:p/>
+    <w:p>
+      <w:proofErr w:type="spellStart"/>
+      <w:r>
+        <w:t>FxCop</w:t>
+      </w:r>
+      <w:proofErr w:type="spellEnd"/>
+      <w:r>
+        <w:t xml:space="preserve"> has slipped with currently 25 issues. </w:t>
+      </w:r>
+    </w:p>
+    <w:p>
+      <w:pPr>
+        <w:pStyle w:val="Heading1"/>
+      </w:pPr>
+      <w:r>
+        <w:lastRenderedPageBreak/>
+        <w:t>Aliasing is preserved</w:t>
+      </w:r>
+    </w:p>
+    <w:p>
+      <w:r>
+        <w:t xml:space="preserve">If a type uses an alias (string vs String), then an alias is used when the syntax tree is rebuilt. </w:t>
+      </w:r>
+    </w:p>
+    <w:p>
+      <w:pPr>
+        <w:pStyle w:val="Heading1"/>
+      </w:pPr>
+      <w:proofErr w:type="spellStart"/>
+      <w:r>
+        <w:t>ReferencedType</w:t>
       </w:r>
       <w:proofErr w:type="spellEnd"/>
       <w:r>
@@ -184,19 +289,6 @@
         <w:pStyle w:val="Heading1"/>
       </w:pPr>
       <w:r>
-        <w:t>Aliasing is preserved</w:t>
-      </w:r>
-    </w:p>
-    <w:p>
-      <w:r>
-        <w:t xml:space="preserve">If a type uses an alias (string vs String), then an alias is used when the syntax tree is rebuilt. </w:t>
-      </w:r>
-    </w:p>
-    <w:p>
-      <w:pPr>
-        <w:pStyle w:val="Heading1"/>
-      </w:pPr>
-      <w:r>
         <w:t>Default parameter values lost on output</w:t>
       </w:r>
     </w:p>
@@ -213,167 +305,167 @@
         <w:pStyle w:val="Heading1"/>
       </w:pPr>
       <w:r>
+        <w:t xml:space="preserve">Declarations with no initializer produce empty </w:t>
+      </w:r>
+      <w:r>
+        <w:t>entry in descendants</w:t>
+      </w:r>
+    </w:p>
+    <w:p>
+      <w:r>
+        <w:t xml:space="preserve">The </w:t>
+      </w:r>
+      <w:r>
+        <w:t>descendant</w:t>
+      </w:r>
+      <w:r>
+        <w:t xml:space="preserve"> list of a method includes a null after any declaration that does not include an initializer. </w:t>
+      </w:r>
+      <w:r>
+        <w:t>–</w:t>
+      </w:r>
+      <w:r>
+        <w:t xml:space="preserve"> Fixed</w:t>
+      </w:r>
+    </w:p>
+    <w:p>
+      <w:pPr>
+        <w:pStyle w:val="Heading1"/>
+      </w:pPr>
+      <w:r>
+        <w:t>Return void produces empty entry in descendants</w:t>
+      </w:r>
+    </w:p>
+    <w:p>
+      <w:r>
+        <w:t>The descendant list of a method includes a null after a void return. – Fixed</w:t>
+      </w:r>
+    </w:p>
+    <w:p>
+      <w:pPr>
+        <w:pStyle w:val="Heading1"/>
+      </w:pPr>
+      <w:r>
+        <w:t>Finally appeared before statements in descendants of try statement</w:t>
+      </w:r>
+    </w:p>
+    <w:p>
+      <w:r>
+        <w:t>Fixed</w:t>
+      </w:r>
+    </w:p>
+    <w:p>
+      <w:pPr>
+        <w:pStyle w:val="Heading1"/>
+      </w:pPr>
+      <w:r>
+        <w:t>Catch block doesn’t include exception declaration in descendant list</w:t>
+      </w:r>
+    </w:p>
+    <w:p>
+      <w:r>
+        <w:t>Fixed</w:t>
+      </w:r>
+    </w:p>
+    <w:p>
+      <w:pPr>
+        <w:pStyle w:val="Heading1"/>
+      </w:pPr>
+      <w:r>
+        <w:t>Checked returns statements before resource declaration in children and descendants</w:t>
+      </w:r>
+    </w:p>
+    <w:p>
+      <w:proofErr w:type="spellStart"/>
+      <w:r>
+        <w:t>FIxed</w:t>
+      </w:r>
+      <w:proofErr w:type="spellEnd"/>
+    </w:p>
+    <w:p>
+      <w:pPr>
+        <w:pStyle w:val="Heading1"/>
+      </w:pPr>
+      <w:r>
+        <w:t xml:space="preserve">Copying types with constructors failed on </w:t>
+      </w:r>
+      <w:proofErr w:type="spellStart"/>
+      <w:r>
+        <w:t>BuildSyntax</w:t>
+      </w:r>
+      <w:proofErr w:type="spellEnd"/>
+    </w:p>
+    <w:p>
+      <w:r>
+        <w:t xml:space="preserve">The constructor used the parent to determine its name and the parent wasn’t reestablished on copy. </w:t>
+      </w:r>
+      <w:r>
+        <w:t>If the constructor is orphaned, the name “</w:t>
+      </w:r>
+      <w:proofErr w:type="spellStart"/>
+      <w:r>
+        <w:t>unknown_name</w:t>
+      </w:r>
+      <w:proofErr w:type="spellEnd"/>
+      <w:r>
+        <w:t>”</w:t>
+      </w:r>
+      <w:r>
+        <w:t xml:space="preserve"> will be used to avoid an error: fixed</w:t>
+      </w:r>
+    </w:p>
+    <w:p/>
+    <w:p>
+      <w:pPr>
+        <w:pStyle w:val="Title"/>
+      </w:pPr>
+      <w:r>
+        <w:t xml:space="preserve">Updates to </w:t>
+      </w:r>
+      <w:proofErr w:type="spellStart"/>
+      <w:r>
+        <w:t>RoslynDom</w:t>
+      </w:r>
+      <w:proofErr w:type="spellEnd"/>
+      <w:r>
+        <w:t xml:space="preserve"> 1.0.11 Alpha</w:t>
+      </w:r>
+    </w:p>
+    <w:p>
+      <w:pPr>
+        <w:pStyle w:val="Heading1"/>
+      </w:pPr>
+      <w:r>
+        <w:t xml:space="preserve">Fixes to solve </w:t>
+      </w:r>
+      <w:proofErr w:type="spellStart"/>
+      <w:r>
+        <w:t>FxCop</w:t>
+      </w:r>
+      <w:proofErr w:type="spellEnd"/>
+      <w:r>
+        <w:t xml:space="preserve"> issues</w:t>
+      </w:r>
+    </w:p>
+    <w:p>
+      <w:r>
+        <w:t xml:space="preserve">Dropped </w:t>
+      </w:r>
+      <w:proofErr w:type="spellStart"/>
+      <w:r>
+        <w:t>fro</w:t>
+      </w:r>
+      <w:proofErr w:type="spellEnd"/>
+      <w:r>
+        <w:t xml:space="preserve"> 160 to 11 that I will continue to sort through </w:t>
+      </w:r>
+    </w:p>
+    <w:p>
+      <w:pPr>
+        <w:pStyle w:val="Heading1"/>
+      </w:pPr>
+      <w:r>
         <w:lastRenderedPageBreak/>
-        <w:t xml:space="preserve">Declarations with no initializer produce empty </w:t>
-      </w:r>
-      <w:r>
-        <w:t>entry in descendants</w:t>
-      </w:r>
-    </w:p>
-    <w:p>
-      <w:r>
-        <w:t xml:space="preserve">The </w:t>
-      </w:r>
-      <w:r>
-        <w:t>descendant</w:t>
-      </w:r>
-      <w:r>
-        <w:t xml:space="preserve"> list of a method includes a null after any declaration that does not include an initializer. </w:t>
-      </w:r>
-      <w:r>
-        <w:t>–</w:t>
-      </w:r>
-      <w:r>
-        <w:t xml:space="preserve"> Fixed</w:t>
-      </w:r>
-    </w:p>
-    <w:p>
-      <w:pPr>
-        <w:pStyle w:val="Heading1"/>
-      </w:pPr>
-      <w:r>
-        <w:t>Return void produces empty entry in descendants</w:t>
-      </w:r>
-    </w:p>
-    <w:p>
-      <w:r>
-        <w:t>The descendant list of a method includes a null after a void return. – Fixed</w:t>
-      </w:r>
-    </w:p>
-    <w:p>
-      <w:pPr>
-        <w:pStyle w:val="Heading1"/>
-      </w:pPr>
-      <w:r>
-        <w:t>Finally appeared before statements in descendants of try statement</w:t>
-      </w:r>
-    </w:p>
-    <w:p>
-      <w:r>
-        <w:t>Fixed</w:t>
-      </w:r>
-    </w:p>
-    <w:p>
-      <w:pPr>
-        <w:pStyle w:val="Heading1"/>
-      </w:pPr>
-      <w:r>
-        <w:t>Catch block doesn’t include exception declaration in descendant list</w:t>
-      </w:r>
-    </w:p>
-    <w:p>
-      <w:r>
-        <w:t>Fixed</w:t>
-      </w:r>
-    </w:p>
-    <w:p>
-      <w:pPr>
-        <w:pStyle w:val="Heading1"/>
-      </w:pPr>
-      <w:r>
-        <w:t>Checked returns statements before resource declaration in children and descendants</w:t>
-      </w:r>
-    </w:p>
-    <w:p>
-      <w:proofErr w:type="spellStart"/>
-      <w:r>
-        <w:t>FIxed</w:t>
-      </w:r>
-      <w:proofErr w:type="spellEnd"/>
-    </w:p>
-    <w:p>
-      <w:pPr>
-        <w:pStyle w:val="Heading1"/>
-      </w:pPr>
-      <w:r>
-        <w:t xml:space="preserve">Copying types with constructors failed on </w:t>
-      </w:r>
-      <w:proofErr w:type="spellStart"/>
-      <w:r>
-        <w:t>BuildSyntax</w:t>
-      </w:r>
-      <w:proofErr w:type="spellEnd"/>
-    </w:p>
-    <w:p>
-      <w:r>
-        <w:t xml:space="preserve">The constructor used the parent to determine its name and the parent wasn’t reestablished on copy. </w:t>
-      </w:r>
-      <w:r>
-        <w:t>If the constructor is orphaned, the name “</w:t>
-      </w:r>
-      <w:proofErr w:type="spellStart"/>
-      <w:r>
-        <w:t>unknown_name</w:t>
-      </w:r>
-      <w:proofErr w:type="spellEnd"/>
-      <w:r>
-        <w:t>”</w:t>
-      </w:r>
-      <w:r>
-        <w:t xml:space="preserve"> will be used to avoid an error: fixed</w:t>
-      </w:r>
-    </w:p>
-    <w:p/>
-    <w:p>
-      <w:pPr>
-        <w:pStyle w:val="Title"/>
-      </w:pPr>
-      <w:r>
-        <w:t xml:space="preserve">Updates to </w:t>
-      </w:r>
-      <w:proofErr w:type="spellStart"/>
-      <w:r>
-        <w:t>RoslynDom</w:t>
-      </w:r>
-      <w:proofErr w:type="spellEnd"/>
-      <w:r>
-        <w:t xml:space="preserve"> 1.0.11 Alpha</w:t>
-      </w:r>
-    </w:p>
-    <w:p>
-      <w:pPr>
-        <w:pStyle w:val="Heading1"/>
-      </w:pPr>
-      <w:r>
-        <w:t xml:space="preserve">Fixes to solve </w:t>
-      </w:r>
-      <w:proofErr w:type="spellStart"/>
-      <w:r>
-        <w:t>FxCop</w:t>
-      </w:r>
-      <w:proofErr w:type="spellEnd"/>
-      <w:r>
-        <w:t xml:space="preserve"> issues</w:t>
-      </w:r>
-    </w:p>
-    <w:p>
-      <w:r>
-        <w:t xml:space="preserve">Dropped </w:t>
-      </w:r>
-      <w:proofErr w:type="spellStart"/>
-      <w:r>
-        <w:t>fro</w:t>
-      </w:r>
-      <w:proofErr w:type="spellEnd"/>
-      <w:r>
-        <w:t xml:space="preserve"> 160 to 11 that I will continue to sort through </w:t>
-      </w:r>
-    </w:p>
-    <w:p>
-      <w:pPr>
-        <w:pStyle w:val="Heading1"/>
-      </w:pPr>
-      <w:r>
         <w:t>Bug Fixes</w:t>
       </w:r>
     </w:p>
@@ -453,7 +545,6 @@
         <w:pStyle w:val="Heading2"/>
       </w:pPr>
       <w:r>
-        <w:lastRenderedPageBreak/>
         <w:t>Constructors</w:t>
       </w:r>
     </w:p>

</xml_diff>

<commit_message>
Shelve before auto changes
</commit_message>
<xml_diff>
--- a/Documentation/Updates Current .docx
+++ b/Documentation/Updates Current .docx
@@ -15,12 +15,50 @@
       </w:r>
       <w:proofErr w:type="spellEnd"/>
       <w:r>
-        <w:t xml:space="preserve"> 1.0.14</w:t>
-      </w:r>
-      <w:r>
-        <w:t xml:space="preserve"> Alpha</w:t>
-      </w:r>
-    </w:p>
+        <w:t xml:space="preserve"> 1.0.14 Alpha</w:t>
+      </w:r>
+    </w:p>
+    <w:p>
+      <w:pPr>
+        <w:pStyle w:val="Heading1"/>
+      </w:pPr>
+      <w:r>
+        <w:t xml:space="preserve">Added Expression parser to </w:t>
+      </w:r>
+      <w:proofErr w:type="spellStart"/>
+      <w:r>
+        <w:t>RDomCSharp</w:t>
+      </w:r>
+      <w:proofErr w:type="spellEnd"/>
+    </w:p>
+    <w:p/>
+    <w:p>
+      <w:pPr>
+        <w:pStyle w:val="Heading1"/>
+      </w:pPr>
+      <w:r>
+        <w:t>Added format methods to RDomCSharp</w:t>
+      </w:r>
+      <w:bookmarkStart w:id="0" w:name="_GoBack"/>
+      <w:bookmarkEnd w:id="0"/>
+    </w:p>
+    <w:p>
+      <w:pPr>
+        <w:pStyle w:val="Heading1"/>
+      </w:pPr>
+      <w:r>
+        <w:t xml:space="preserve">Began adding friendly constructors to </w:t>
+      </w:r>
+      <w:proofErr w:type="spellStart"/>
+      <w:r>
+        <w:t>RoslynDom</w:t>
+      </w:r>
+      <w:proofErr w:type="spellEnd"/>
+      <w:r>
+        <w:t xml:space="preserve"> classes</w:t>
+      </w:r>
+    </w:p>
+    <w:p/>
     <w:p>
       <w:pPr>
         <w:pStyle w:val="Heading1"/>
@@ -38,6 +76,38 @@
         <w:t>accessors</w:t>
       </w:r>
       <w:proofErr w:type="spellEnd"/>
+    </w:p>
+    <w:p>
+      <w:pPr>
+        <w:pStyle w:val="Heading1"/>
+      </w:pPr>
+      <w:proofErr w:type="spellStart"/>
+      <w:r>
+        <w:t>Enums</w:t>
+      </w:r>
+      <w:proofErr w:type="spellEnd"/>
+      <w:r>
+        <w:t xml:space="preserve"> </w:t>
+      </w:r>
+      <w:r>
+        <w:t>supported in</w:t>
+      </w:r>
+      <w:r>
+        <w:t xml:space="preserve"> attribute values</w:t>
+      </w:r>
+    </w:p>
+    <w:p>
+      <w:pPr>
+        <w:pStyle w:val="Heading1"/>
+      </w:pPr>
+      <w:r>
+        <w:t>Issue with whitespace in qualified declarations fixed</w:t>
+      </w:r>
+    </w:p>
+    <w:p>
+      <w:r>
+        <w:t xml:space="preserve">This may have occurred other places as well. </w:t>
+      </w:r>
     </w:p>
     <w:p>
       <w:pPr>
@@ -59,8 +129,6 @@
         </w:rPr>
         <w:t>Not fixed</w:t>
       </w:r>
-      <w:bookmarkStart w:id="0" w:name="_GoBack"/>
-      <w:bookmarkEnd w:id="0"/>
     </w:p>
     <w:p>
       <w:pPr>
@@ -178,6 +246,7 @@
         <w:pStyle w:val="Heading1"/>
       </w:pPr>
       <w:r>
+        <w:lastRenderedPageBreak/>
         <w:t xml:space="preserve">Generics on </w:t>
       </w:r>
       <w:proofErr w:type="spellStart"/>
@@ -408,6 +477,7 @@
         <w:pStyle w:val="Heading1"/>
       </w:pPr>
       <w:r>
+        <w:lastRenderedPageBreak/>
         <w:t>Return void produces empty entry in descendants</w:t>
       </w:r>
     </w:p>
@@ -462,7 +532,6 @@
         <w:pStyle w:val="Heading1"/>
       </w:pPr>
       <w:r>
-        <w:lastRenderedPageBreak/>
         <w:t xml:space="preserve">Copying types with constructors failed on </w:t>
       </w:r>
       <w:proofErr w:type="spellStart"/>
@@ -657,6 +726,7 @@
         <w:pStyle w:val="Heading1"/>
       </w:pPr>
       <w:r>
+        <w:lastRenderedPageBreak/>
         <w:t xml:space="preserve">Refactored </w:t>
       </w:r>
       <w:proofErr w:type="spellStart"/>

</xml_diff>

<commit_message>
Shelve prior to using addition
</commit_message>
<xml_diff>
--- a/Documentation/Updates Current .docx
+++ b/Documentation/Updates Current .docx
@@ -39,6 +39,59 @@
       <w:r>
         <w:t>Added format methods to RDomCSharp</w:t>
       </w:r>
+    </w:p>
+    <w:p>
+      <w:pPr>
+        <w:pStyle w:val="Heading1"/>
+      </w:pPr>
+      <w:r>
+        <w:t xml:space="preserve">Added </w:t>
+      </w:r>
+      <w:proofErr w:type="spellStart"/>
+      <w:r>
+        <w:t>AddUsingDirective</w:t>
+      </w:r>
+      <w:proofErr w:type="spellEnd"/>
+      <w:r>
+        <w:t xml:space="preserve">(s) and </w:t>
+      </w:r>
+      <w:proofErr w:type="spellStart"/>
+      <w:r>
+        <w:t>AddNamespace</w:t>
+      </w:r>
+      <w:proofErr w:type="spellEnd"/>
+      <w:r>
+        <w:t>(s) to base Stem Container</w:t>
+      </w:r>
+    </w:p>
+    <w:p>
+      <w:r>
+        <w:t xml:space="preserve">A total of 8 methods added to </w:t>
+      </w:r>
+      <w:proofErr w:type="spellStart"/>
+      <w:r>
+        <w:t>IRoot</w:t>
+      </w:r>
+      <w:proofErr w:type="spellEnd"/>
+      <w:r>
+        <w:t xml:space="preserve"> and </w:t>
+      </w:r>
+      <w:proofErr w:type="spellStart"/>
+      <w:r>
+        <w:t>INamespace</w:t>
+      </w:r>
+      <w:proofErr w:type="spellEnd"/>
+      <w:r>
+        <w:t>. These include name and typed parameters.</w:t>
+      </w:r>
+    </w:p>
+    <w:p>
+      <w:pPr>
+        <w:pStyle w:val="Heading1"/>
+      </w:pPr>
+      <w:r>
+        <w:t>Added Default as a literal type, avoiding a crash when used in parameters</w:t>
+      </w:r>
       <w:bookmarkStart w:id="0" w:name="_GoBack"/>
       <w:bookmarkEnd w:id="0"/>
     </w:p>
@@ -206,6 +259,7 @@
         <w:pStyle w:val="Heading1"/>
       </w:pPr>
       <w:r>
+        <w:lastRenderedPageBreak/>
         <w:t xml:space="preserve">Separate scope on Get/Set </w:t>
       </w:r>
       <w:proofErr w:type="spellStart"/>
@@ -246,87 +300,323 @@
         <w:pStyle w:val="Heading1"/>
       </w:pPr>
       <w:r>
+        <w:t xml:space="preserve">Generics on </w:t>
+      </w:r>
+      <w:proofErr w:type="spellStart"/>
+      <w:r>
+        <w:t>structs</w:t>
+      </w:r>
+      <w:proofErr w:type="spellEnd"/>
+    </w:p>
+    <w:p>
+      <w:r>
+        <w:t xml:space="preserve">Fixing this also led to better code reuse across methods, interfaces, classes and </w:t>
+      </w:r>
+      <w:proofErr w:type="spellStart"/>
+      <w:r>
+        <w:t>structs</w:t>
+      </w:r>
+      <w:proofErr w:type="spellEnd"/>
+      <w:r>
+        <w:t xml:space="preserve">. </w:t>
+      </w:r>
+    </w:p>
+    <w:p>
+      <w:pPr>
+        <w:pStyle w:val="Heading1"/>
+      </w:pPr>
+      <w:r>
+        <w:t xml:space="preserve">Zero </w:t>
+      </w:r>
+      <w:proofErr w:type="spellStart"/>
+      <w:r>
+        <w:t>LanguageElement</w:t>
+      </w:r>
+      <w:proofErr w:type="spellEnd"/>
+      <w:r>
+        <w:t xml:space="preserve"> no longer Comment</w:t>
+      </w:r>
+    </w:p>
+    <w:p>
+      <w:proofErr w:type="spellStart"/>
+      <w:r>
+        <w:t>Ooops</w:t>
+      </w:r>
+      <w:proofErr w:type="spellEnd"/>
+      <w:r>
+        <w:t xml:space="preserve">. The </w:t>
+      </w:r>
+      <w:proofErr w:type="spellStart"/>
+      <w:r>
+        <w:t>LanguageElement</w:t>
+      </w:r>
+      <w:proofErr w:type="spellEnd"/>
+      <w:r>
+        <w:t xml:space="preserve"> with the value zero was Comment, and </w:t>
+      </w:r>
+      <w:proofErr w:type="spellStart"/>
+      <w:r>
+        <w:t>NotApplicable</w:t>
+      </w:r>
+      <w:proofErr w:type="spellEnd"/>
+      <w:r>
+        <w:t xml:space="preserve"> had a number. This has been fixed. Normally I wouldn’t bother to report a change in an </w:t>
+      </w:r>
+      <w:proofErr w:type="spellStart"/>
+      <w:r>
+        <w:t>enum</w:t>
+      </w:r>
+      <w:proofErr w:type="spellEnd"/>
+      <w:r>
+        <w:t xml:space="preserve"> value, but if you were comparing with comment to indicate an unused item, please alter your code. </w:t>
+      </w:r>
+    </w:p>
+    <w:p>
+      <w:pPr>
+        <w:pStyle w:val="Title"/>
+      </w:pPr>
+    </w:p>
+    <w:p>
+      <w:pPr>
+        <w:pStyle w:val="Title"/>
+      </w:pPr>
+      <w:r>
+        <w:t xml:space="preserve">Updates to </w:t>
+      </w:r>
+      <w:proofErr w:type="spellStart"/>
+      <w:r>
+        <w:t>RoslynDom</w:t>
+      </w:r>
+      <w:proofErr w:type="spellEnd"/>
+      <w:r>
+        <w:t xml:space="preserve"> 1.0.12</w:t>
+      </w:r>
+      <w:r>
+        <w:t xml:space="preserve"> Alpha</w:t>
+      </w:r>
+    </w:p>
+    <w:p>
+      <w:pPr>
+        <w:pStyle w:val="Heading1"/>
+      </w:pPr>
+      <w:r>
+        <w:t>Improved Code Coverage</w:t>
+      </w:r>
+    </w:p>
+    <w:p>
+      <w:r>
+        <w:t>Many small fixes found during testing.</w:t>
+      </w:r>
+    </w:p>
+    <w:p/>
+    <w:p>
+      <w:r>
+        <w:t xml:space="preserve">I realize that code coverage means very little if you encounter a bug, please send me the code that did not roundtrip correctly. That’s my current push: lambdas, delegates, events, destructors and </w:t>
+      </w:r>
+      <w:proofErr w:type="spellStart"/>
+      <w:r>
+        <w:t>async</w:t>
+      </w:r>
+      <w:proofErr w:type="spellEnd"/>
+      <w:r>
+        <w:t xml:space="preserve"> are all known not to be working yet. </w:t>
+      </w:r>
+    </w:p>
+    <w:p/>
+    <w:p>
+      <w:r>
+        <w:t xml:space="preserve">Current stats are 609 unit passing unit tests, 18 inconclusive tests marking work that’s understood and not done. There are </w:t>
+      </w:r>
+      <w:r>
+        <w:t xml:space="preserve">10,158 covered blocks, 752 uncovered blocks (93.11%). Part of the remaining is things known to be in place and incomplete (destructors). 3,641 lines of test code/4959 lib LOC. Not that I think any of that matters, except to show that the intent is solid and complete testing – just not there yet. </w:t>
+      </w:r>
+    </w:p>
+    <w:p/>
+    <w:p>
+      <w:proofErr w:type="spellStart"/>
+      <w:r>
+        <w:t>FxCop</w:t>
+      </w:r>
+      <w:proofErr w:type="spellEnd"/>
+      <w:r>
+        <w:t xml:space="preserve"> has slipped with currently 25 issues. </w:t>
+      </w:r>
+    </w:p>
+    <w:p>
+      <w:pPr>
+        <w:pStyle w:val="Heading1"/>
+      </w:pPr>
+      <w:r>
+        <w:t>Aliasing is preserved</w:t>
+      </w:r>
+    </w:p>
+    <w:p>
+      <w:r>
+        <w:t xml:space="preserve">If a type uses an alias (string vs String), then an alias is used when the syntax tree is rebuilt. </w:t>
+      </w:r>
+    </w:p>
+    <w:p>
+      <w:pPr>
+        <w:pStyle w:val="Heading1"/>
+      </w:pPr>
+      <w:proofErr w:type="spellStart"/>
+      <w:r>
+        <w:t>ReferencedType</w:t>
+      </w:r>
+      <w:proofErr w:type="spellEnd"/>
+      <w:r>
+        <w:t xml:space="preserve"> resolves with Using Directives on output</w:t>
+      </w:r>
+    </w:p>
+    <w:p>
+      <w:r>
+        <w:t xml:space="preserve">A referenced type (like </w:t>
+      </w:r>
+      <w:proofErr w:type="spellStart"/>
+      <w:r>
+        <w:t>System.String</w:t>
+      </w:r>
+      <w:proofErr w:type="spellEnd"/>
+      <w:r>
+        <w:t xml:space="preserve">) is now be shortened using the current Using Directives (String if System is in a using directive).  </w:t>
+      </w:r>
+    </w:p>
+    <w:p>
+      <w:pPr>
+        <w:pStyle w:val="Heading1"/>
+      </w:pPr>
+      <w:r>
         <w:lastRenderedPageBreak/>
-        <w:t xml:space="preserve">Generics on </w:t>
-      </w:r>
-      <w:proofErr w:type="spellStart"/>
-      <w:r>
-        <w:t>structs</w:t>
-      </w:r>
-      <w:proofErr w:type="spellEnd"/>
-    </w:p>
-    <w:p>
-      <w:r>
-        <w:t xml:space="preserve">Fixing this also led to better code reuse across methods, interfaces, classes and </w:t>
-      </w:r>
-      <w:proofErr w:type="spellStart"/>
-      <w:r>
-        <w:t>structs</w:t>
-      </w:r>
-      <w:proofErr w:type="spellEnd"/>
-      <w:r>
-        <w:t xml:space="preserve">. </w:t>
-      </w:r>
-    </w:p>
-    <w:p>
-      <w:pPr>
-        <w:pStyle w:val="Heading1"/>
-      </w:pPr>
-      <w:r>
-        <w:t xml:space="preserve">Zero </w:t>
-      </w:r>
-      <w:proofErr w:type="spellStart"/>
-      <w:r>
-        <w:t>LanguageElement</w:t>
-      </w:r>
-      <w:proofErr w:type="spellEnd"/>
-      <w:r>
-        <w:t xml:space="preserve"> no longer Comment</w:t>
-      </w:r>
-    </w:p>
-    <w:p>
-      <w:proofErr w:type="spellStart"/>
-      <w:r>
-        <w:t>Ooops</w:t>
-      </w:r>
-      <w:proofErr w:type="spellEnd"/>
-      <w:r>
-        <w:t xml:space="preserve">. The </w:t>
-      </w:r>
-      <w:proofErr w:type="spellStart"/>
-      <w:r>
-        <w:t>LanguageElement</w:t>
-      </w:r>
-      <w:proofErr w:type="spellEnd"/>
-      <w:r>
-        <w:t xml:space="preserve"> with the value zero was Comment, and </w:t>
-      </w:r>
-      <w:proofErr w:type="spellStart"/>
-      <w:r>
-        <w:t>NotApplicable</w:t>
-      </w:r>
-      <w:proofErr w:type="spellEnd"/>
-      <w:r>
-        <w:t xml:space="preserve"> had a number. This has been fixed. Normally I wouldn’t bother to report a change in an </w:t>
-      </w:r>
-      <w:proofErr w:type="spellStart"/>
-      <w:r>
-        <w:t>enum</w:t>
-      </w:r>
-      <w:proofErr w:type="spellEnd"/>
-      <w:r>
-        <w:t xml:space="preserve"> value, but if you were comparing with comment to indicate an unused item, please alter your code. </w:t>
-      </w:r>
-    </w:p>
+        <w:t>Default parameter values lost on output</w:t>
+      </w:r>
+    </w:p>
+    <w:p>
+      <w:r>
+        <w:t xml:space="preserve">While the flag stating that optional parameters were optional was set correctly, the </w:t>
+      </w:r>
+      <w:r>
+        <w:t>default values were not output – fixed.</w:t>
+      </w:r>
+    </w:p>
+    <w:p>
+      <w:pPr>
+        <w:pStyle w:val="Heading1"/>
+      </w:pPr>
+      <w:r>
+        <w:t xml:space="preserve">Declarations with no initializer produce empty </w:t>
+      </w:r>
+      <w:r>
+        <w:t>entry in descendants</w:t>
+      </w:r>
+    </w:p>
+    <w:p>
+      <w:r>
+        <w:t xml:space="preserve">The </w:t>
+      </w:r>
+      <w:r>
+        <w:t>descendant</w:t>
+      </w:r>
+      <w:r>
+        <w:t xml:space="preserve"> list of a method includes a null after any declaration that does not include an initializer. </w:t>
+      </w:r>
+      <w:r>
+        <w:t>–</w:t>
+      </w:r>
+      <w:r>
+        <w:t xml:space="preserve"> Fixed</w:t>
+      </w:r>
+    </w:p>
+    <w:p>
+      <w:pPr>
+        <w:pStyle w:val="Heading1"/>
+      </w:pPr>
+      <w:r>
+        <w:t>Return void produces empty entry in descendants</w:t>
+      </w:r>
+    </w:p>
+    <w:p>
+      <w:r>
+        <w:t>The descendant list of a method includes a null after a void return. – Fixed</w:t>
+      </w:r>
+    </w:p>
+    <w:p>
+      <w:pPr>
+        <w:pStyle w:val="Heading1"/>
+      </w:pPr>
+      <w:r>
+        <w:t>Finally appeared before statements in descendants of try statement</w:t>
+      </w:r>
+    </w:p>
+    <w:p>
+      <w:r>
+        <w:t>Fixed</w:t>
+      </w:r>
+    </w:p>
+    <w:p>
+      <w:pPr>
+        <w:pStyle w:val="Heading1"/>
+      </w:pPr>
+      <w:r>
+        <w:t>Catch block doesn’t include exception declaration in descendant list</w:t>
+      </w:r>
+    </w:p>
+    <w:p>
+      <w:r>
+        <w:t>Fixed</w:t>
+      </w:r>
+    </w:p>
+    <w:p>
+      <w:pPr>
+        <w:pStyle w:val="Heading1"/>
+      </w:pPr>
+      <w:r>
+        <w:t>Checked returns statements before resource declaration in children and descendants</w:t>
+      </w:r>
+    </w:p>
+    <w:p>
+      <w:proofErr w:type="spellStart"/>
+      <w:r>
+        <w:t>FIxed</w:t>
+      </w:r>
+      <w:proofErr w:type="spellEnd"/>
+    </w:p>
+    <w:p>
+      <w:pPr>
+        <w:pStyle w:val="Heading1"/>
+      </w:pPr>
+      <w:r>
+        <w:t xml:space="preserve">Copying types with constructors failed on </w:t>
+      </w:r>
+      <w:proofErr w:type="spellStart"/>
+      <w:r>
+        <w:t>BuildSyntax</w:t>
+      </w:r>
+      <w:proofErr w:type="spellEnd"/>
+    </w:p>
+    <w:p>
+      <w:r>
+        <w:t xml:space="preserve">The constructor used the parent to determine its name and the parent wasn’t reestablished on copy. </w:t>
+      </w:r>
+      <w:r>
+        <w:t>If the constructor is orphaned, the name “</w:t>
+      </w:r>
+      <w:proofErr w:type="spellStart"/>
+      <w:r>
+        <w:t>unknown_name</w:t>
+      </w:r>
+      <w:proofErr w:type="spellEnd"/>
+      <w:r>
+        <w:t>”</w:t>
+      </w:r>
+      <w:r>
+        <w:t xml:space="preserve"> will be used to avoid an error: fixed</w:t>
+      </w:r>
+    </w:p>
+    <w:p/>
     <w:p>
       <w:pPr>
         <w:pStyle w:val="Title"/>
       </w:pPr>
-    </w:p>
-    <w:p>
-      <w:pPr>
-        <w:pStyle w:val="Title"/>
-      </w:pPr>
       <w:r>
         <w:t xml:space="preserve">Updates to </w:t>
       </w:r>
@@ -336,346 +626,110 @@
       </w:r>
       <w:proofErr w:type="spellEnd"/>
       <w:r>
-        <w:t xml:space="preserve"> 1.0.12</w:t>
-      </w:r>
-      <w:r>
-        <w:t xml:space="preserve"> Alpha</w:t>
-      </w:r>
-    </w:p>
-    <w:p>
-      <w:pPr>
-        <w:pStyle w:val="Heading1"/>
-      </w:pPr>
-      <w:r>
-        <w:t>Improved Code Coverage</w:t>
-      </w:r>
-    </w:p>
-    <w:p>
-      <w:r>
-        <w:t>Many small fixes found during testing.</w:t>
-      </w:r>
-    </w:p>
-    <w:p/>
-    <w:p>
-      <w:r>
-        <w:t xml:space="preserve">I realize that code coverage means very little if you encounter a bug, please send me the code that did not roundtrip correctly. That’s my current push: lambdas, delegates, events, destructors and </w:t>
-      </w:r>
-      <w:proofErr w:type="spellStart"/>
-      <w:r>
-        <w:t>async</w:t>
-      </w:r>
-      <w:proofErr w:type="spellEnd"/>
-      <w:r>
-        <w:t xml:space="preserve"> are all known not to be working yet. </w:t>
-      </w:r>
-    </w:p>
-    <w:p/>
-    <w:p>
-      <w:r>
-        <w:t xml:space="preserve">Current stats are 609 unit passing unit tests, 18 inconclusive tests marking work that’s understood and not done. There are </w:t>
-      </w:r>
-      <w:r>
-        <w:t xml:space="preserve">10,158 covered blocks, 752 uncovered blocks (93.11%). Part of the remaining is things known to be in place and incomplete (destructors). 3,641 lines of test code/4959 lib LOC. Not that I think any of that matters, except to show that the intent is solid and complete testing – just not there yet. </w:t>
-      </w:r>
-    </w:p>
-    <w:p/>
-    <w:p>
+        <w:t xml:space="preserve"> 1.0.11 Alpha</w:t>
+      </w:r>
+    </w:p>
+    <w:p>
+      <w:pPr>
+        <w:pStyle w:val="Heading1"/>
+      </w:pPr>
+      <w:r>
+        <w:t xml:space="preserve">Fixes to solve </w:t>
+      </w:r>
       <w:proofErr w:type="spellStart"/>
       <w:r>
         <w:t>FxCop</w:t>
       </w:r>
       <w:proofErr w:type="spellEnd"/>
       <w:r>
-        <w:t xml:space="preserve"> has slipped with currently 25 issues. </w:t>
-      </w:r>
-    </w:p>
-    <w:p>
-      <w:pPr>
-        <w:pStyle w:val="Heading1"/>
-      </w:pPr>
-      <w:r>
-        <w:t>Aliasing is preserved</w:t>
-      </w:r>
-    </w:p>
-    <w:p>
-      <w:r>
-        <w:t xml:space="preserve">If a type uses an alias (string vs String), then an alias is used when the syntax tree is rebuilt. </w:t>
-      </w:r>
-    </w:p>
-    <w:p>
-      <w:pPr>
-        <w:pStyle w:val="Heading1"/>
-      </w:pPr>
-      <w:proofErr w:type="spellStart"/>
-      <w:r>
-        <w:t>ReferencedType</w:t>
-      </w:r>
-      <w:proofErr w:type="spellEnd"/>
-      <w:r>
-        <w:t xml:space="preserve"> resolves with Using Directives on output</w:t>
-      </w:r>
-    </w:p>
-    <w:p>
-      <w:r>
-        <w:t xml:space="preserve">A referenced type (like </w:t>
-      </w:r>
-      <w:proofErr w:type="spellStart"/>
-      <w:r>
-        <w:t>System.String</w:t>
-      </w:r>
-      <w:proofErr w:type="spellEnd"/>
-      <w:r>
-        <w:t xml:space="preserve">) is now be shortened using the current Using Directives (String if System is in a using directive).  </w:t>
-      </w:r>
-    </w:p>
-    <w:p>
-      <w:pPr>
-        <w:pStyle w:val="Heading1"/>
-      </w:pPr>
-      <w:r>
-        <w:t>Default parameter values lost on output</w:t>
-      </w:r>
-    </w:p>
-    <w:p>
-      <w:r>
-        <w:t xml:space="preserve">While the flag stating that optional parameters were optional was set correctly, the </w:t>
-      </w:r>
-      <w:r>
-        <w:t>default values were not output – fixed.</w:t>
-      </w:r>
-    </w:p>
-    <w:p>
-      <w:pPr>
-        <w:pStyle w:val="Heading1"/>
-      </w:pPr>
-      <w:r>
-        <w:t xml:space="preserve">Declarations with no initializer produce empty </w:t>
-      </w:r>
-      <w:r>
-        <w:t>entry in descendants</w:t>
-      </w:r>
-    </w:p>
-    <w:p>
-      <w:r>
-        <w:t xml:space="preserve">The </w:t>
-      </w:r>
-      <w:r>
-        <w:t>descendant</w:t>
-      </w:r>
-      <w:r>
-        <w:t xml:space="preserve"> list of a method includes a null after any declaration that does not include an initializer. </w:t>
-      </w:r>
-      <w:r>
-        <w:t>–</w:t>
-      </w:r>
-      <w:r>
-        <w:t xml:space="preserve"> Fixed</w:t>
-      </w:r>
-    </w:p>
-    <w:p>
-      <w:pPr>
-        <w:pStyle w:val="Heading1"/>
+        <w:t xml:space="preserve"> issues</w:t>
+      </w:r>
+    </w:p>
+    <w:p>
+      <w:r>
+        <w:t xml:space="preserve">Dropped </w:t>
+      </w:r>
+      <w:proofErr w:type="spellStart"/>
+      <w:r>
+        <w:t>fro</w:t>
+      </w:r>
+      <w:proofErr w:type="spellEnd"/>
+      <w:r>
+        <w:t xml:space="preserve"> 160 to 11 that I will continue to sort through </w:t>
+      </w:r>
+    </w:p>
+    <w:p>
+      <w:pPr>
+        <w:pStyle w:val="Heading1"/>
+      </w:pPr>
+      <w:r>
+        <w:t>Bug Fixes</w:t>
+      </w:r>
+    </w:p>
+    <w:p>
+      <w:r>
+        <w:t xml:space="preserve">This release contained a huge number of bugs. I’ll document how this happened in a blog post, but for now I want to get this better version up as quickly as possible. </w:t>
+      </w:r>
+    </w:p>
+    <w:p>
+      <w:pPr>
+        <w:pStyle w:val="Heading2"/>
+      </w:pPr>
+      <w:r>
+        <w:t>Modifiers on fields and methods</w:t>
+      </w:r>
+    </w:p>
+    <w:p>
+      <w:r>
+        <w:t xml:space="preserve">A bunch of </w:t>
+      </w:r>
+      <w:proofErr w:type="spellStart"/>
+      <w:r>
+        <w:t>mofiers</w:t>
+      </w:r>
+      <w:proofErr w:type="spellEnd"/>
+      <w:r>
+        <w:t xml:space="preserve"> were not being output correctly.</w:t>
+      </w:r>
+      <w:r>
+        <w:t xml:space="preserve"> </w:t>
+      </w:r>
+      <w:r>
+        <w:t>The ones I know about: Fixed</w:t>
+      </w:r>
+    </w:p>
+    <w:p>
+      <w:pPr>
+        <w:pStyle w:val="Heading2"/>
+      </w:pPr>
+      <w:r>
+        <w:t>Type parameters on methods, classes and interfaces</w:t>
+      </w:r>
+    </w:p>
+    <w:p>
+      <w:r>
+        <w:t>In many scenarios, these were not output correctly. The ones I know about: Fixed</w:t>
+      </w:r>
+    </w:p>
+    <w:p>
+      <w:pPr>
+        <w:pStyle w:val="Heading2"/>
+      </w:pPr>
+      <w:r>
+        <w:t>Base classes and interfaces</w:t>
+      </w:r>
+    </w:p>
+    <w:p>
+      <w:r>
+        <w:t>In many scenarios, these were not output correctly. The ones I know about: Fixed</w:t>
+      </w:r>
+    </w:p>
+    <w:p>
+      <w:pPr>
+        <w:pStyle w:val="Heading2"/>
       </w:pPr>
       <w:r>
         <w:lastRenderedPageBreak/>
-        <w:t>Return void produces empty entry in descendants</w:t>
-      </w:r>
-    </w:p>
-    <w:p>
-      <w:r>
-        <w:t>The descendant list of a method includes a null after a void return. – Fixed</w:t>
-      </w:r>
-    </w:p>
-    <w:p>
-      <w:pPr>
-        <w:pStyle w:val="Heading1"/>
-      </w:pPr>
-      <w:r>
-        <w:t>Finally appeared before statements in descendants of try statement</w:t>
-      </w:r>
-    </w:p>
-    <w:p>
-      <w:r>
-        <w:t>Fixed</w:t>
-      </w:r>
-    </w:p>
-    <w:p>
-      <w:pPr>
-        <w:pStyle w:val="Heading1"/>
-      </w:pPr>
-      <w:r>
-        <w:t>Catch block doesn’t include exception declaration in descendant list</w:t>
-      </w:r>
-    </w:p>
-    <w:p>
-      <w:r>
-        <w:t>Fixed</w:t>
-      </w:r>
-    </w:p>
-    <w:p>
-      <w:pPr>
-        <w:pStyle w:val="Heading1"/>
-      </w:pPr>
-      <w:r>
-        <w:t>Checked returns statements before resource declaration in children and descendants</w:t>
-      </w:r>
-    </w:p>
-    <w:p>
-      <w:proofErr w:type="spellStart"/>
-      <w:r>
-        <w:t>FIxed</w:t>
-      </w:r>
-      <w:proofErr w:type="spellEnd"/>
-    </w:p>
-    <w:p>
-      <w:pPr>
-        <w:pStyle w:val="Heading1"/>
-      </w:pPr>
-      <w:r>
-        <w:t xml:space="preserve">Copying types with constructors failed on </w:t>
-      </w:r>
-      <w:proofErr w:type="spellStart"/>
-      <w:r>
-        <w:t>BuildSyntax</w:t>
-      </w:r>
-      <w:proofErr w:type="spellEnd"/>
-    </w:p>
-    <w:p>
-      <w:r>
-        <w:t xml:space="preserve">The constructor used the parent to determine its name and the parent wasn’t reestablished on copy. </w:t>
-      </w:r>
-      <w:r>
-        <w:t>If the constructor is orphaned, the name “</w:t>
-      </w:r>
-      <w:proofErr w:type="spellStart"/>
-      <w:r>
-        <w:t>unknown_name</w:t>
-      </w:r>
-      <w:proofErr w:type="spellEnd"/>
-      <w:r>
-        <w:t>”</w:t>
-      </w:r>
-      <w:r>
-        <w:t xml:space="preserve"> will be used to avoid an error: fixed</w:t>
-      </w:r>
-    </w:p>
-    <w:p/>
-    <w:p>
-      <w:pPr>
-        <w:pStyle w:val="Title"/>
-      </w:pPr>
-      <w:r>
-        <w:t xml:space="preserve">Updates to </w:t>
-      </w:r>
-      <w:proofErr w:type="spellStart"/>
-      <w:r>
-        <w:t>RoslynDom</w:t>
-      </w:r>
-      <w:proofErr w:type="spellEnd"/>
-      <w:r>
-        <w:t xml:space="preserve"> 1.0.11 Alpha</w:t>
-      </w:r>
-    </w:p>
-    <w:p>
-      <w:pPr>
-        <w:pStyle w:val="Heading1"/>
-      </w:pPr>
-      <w:r>
-        <w:t xml:space="preserve">Fixes to solve </w:t>
-      </w:r>
-      <w:proofErr w:type="spellStart"/>
-      <w:r>
-        <w:t>FxCop</w:t>
-      </w:r>
-      <w:proofErr w:type="spellEnd"/>
-      <w:r>
-        <w:t xml:space="preserve"> issues</w:t>
-      </w:r>
-    </w:p>
-    <w:p>
-      <w:r>
-        <w:t xml:space="preserve">Dropped </w:t>
-      </w:r>
-      <w:proofErr w:type="spellStart"/>
-      <w:r>
-        <w:t>fro</w:t>
-      </w:r>
-      <w:proofErr w:type="spellEnd"/>
-      <w:r>
-        <w:t xml:space="preserve"> 160 to 11 that I will continue to sort through </w:t>
-      </w:r>
-    </w:p>
-    <w:p>
-      <w:pPr>
-        <w:pStyle w:val="Heading1"/>
-      </w:pPr>
-      <w:r>
-        <w:t>Bug Fixes</w:t>
-      </w:r>
-    </w:p>
-    <w:p>
-      <w:r>
-        <w:t xml:space="preserve">This release contained a huge number of bugs. I’ll document how this happened in a blog post, but for now I want to get this better version up as quickly as possible. </w:t>
-      </w:r>
-    </w:p>
-    <w:p>
-      <w:pPr>
-        <w:pStyle w:val="Heading2"/>
-      </w:pPr>
-      <w:r>
-        <w:t>Modifiers on fields and methods</w:t>
-      </w:r>
-    </w:p>
-    <w:p>
-      <w:r>
-        <w:t xml:space="preserve">A bunch of </w:t>
-      </w:r>
-      <w:proofErr w:type="spellStart"/>
-      <w:r>
-        <w:t>mofiers</w:t>
-      </w:r>
-      <w:proofErr w:type="spellEnd"/>
-      <w:r>
-        <w:t xml:space="preserve"> were not being output correctly.</w:t>
-      </w:r>
-      <w:r>
-        <w:t xml:space="preserve"> </w:t>
-      </w:r>
-      <w:r>
-        <w:t>The ones I know about: Fixed</w:t>
-      </w:r>
-    </w:p>
-    <w:p>
-      <w:pPr>
-        <w:pStyle w:val="Heading2"/>
-      </w:pPr>
-      <w:r>
-        <w:t>Type parameters on methods, classes and interfaces</w:t>
-      </w:r>
-    </w:p>
-    <w:p>
-      <w:r>
-        <w:t>In many scenarios, these were not output correctly. The ones I know about: Fixed</w:t>
-      </w:r>
-    </w:p>
-    <w:p>
-      <w:pPr>
-        <w:pStyle w:val="Heading2"/>
-      </w:pPr>
-      <w:r>
-        <w:t>Base classes and interfaces</w:t>
-      </w:r>
-    </w:p>
-    <w:p>
-      <w:r>
-        <w:t>In many scenarios, these were not output correctly. The ones I know about: Fixed</w:t>
-      </w:r>
-    </w:p>
-    <w:p>
-      <w:pPr>
-        <w:pStyle w:val="Heading2"/>
-      </w:pPr>
-      <w:r>
         <w:t>Check, Using, Lock statements</w:t>
       </w:r>
     </w:p>
@@ -726,7 +780,6 @@
         <w:pStyle w:val="Heading1"/>
       </w:pPr>
       <w:r>
-        <w:lastRenderedPageBreak/>
         <w:t xml:space="preserve">Refactored </w:t>
       </w:r>
       <w:proofErr w:type="spellStart"/>

</xml_diff>